<commit_message>
added server commands and pseudocode under design\server
</commit_message>
<xml_diff>
--- a/ScrumReports/Server/Server Team Scrum Meeting Report-FEB-06-2014.docx
+++ b/ScrumReports/Server/Server Team Scrum Meeting Report-FEB-06-2014.docx
@@ -189,8 +189,8 @@
         <w:tblLook w:val="04A0" w:firstRow="1" w:lastRow="0" w:firstColumn="1" w:lastColumn="0" w:noHBand="0" w:noVBand="1"/>
       </w:tblPr>
       <w:tblGrid>
-        <w:gridCol w:w="2149"/>
-        <w:gridCol w:w="7201"/>
+        <w:gridCol w:w="2115"/>
+        <w:gridCol w:w="7235"/>
       </w:tblGrid>
       <w:tr>
         <w:tc>
@@ -305,19 +305,21 @@
               <w:rPr>
                 <w:sz w:val="28"/>
               </w:rPr>
-              <w:t xml:space="preserve">– working with </w:t>
-            </w:r>
-            <w:r>
-              <w:rPr>
-                <w:sz w:val="28"/>
-              </w:rPr>
-              <w:t>Alex</w:t>
-            </w:r>
-            <w:r>
-              <w:rPr>
-                <w:sz w:val="28"/>
-              </w:rPr>
-              <w:t>)</w:t>
+              <w:t>– working with Alex)</w:t>
+            </w:r>
+          </w:p>
+          <w:p>
+            <w:pPr>
+              <w:rPr>
+                <w:sz w:val="28"/>
+              </w:rPr>
+            </w:pPr>
+            <w:r>
+              <w:rPr>
+                <w:sz w:val="28"/>
+                <w:highlight w:val="yellow"/>
+              </w:rPr>
+              <w:t>Added under Design\Server\ServerCommandProtocol.docx</w:t>
             </w:r>
           </w:p>
         </w:tc>
@@ -403,19 +405,7 @@
               <w:rPr>
                 <w:sz w:val="28"/>
               </w:rPr>
-              <w:t xml:space="preserve"> </w:t>
-            </w:r>
-            <w:r>
-              <w:rPr>
-                <w:sz w:val="28"/>
-              </w:rPr>
-              <w:t>for handing the commands</w:t>
-            </w:r>
-            <w:r>
-              <w:rPr>
-                <w:sz w:val="28"/>
-              </w:rPr>
-              <w:t xml:space="preserve"> </w:t>
+              <w:t xml:space="preserve"> for handing the commands </w:t>
             </w:r>
             <w:r>
               <w:rPr>
@@ -423,6 +413,22 @@
               </w:rPr>
               <w:t>– working with Rohun)</w:t>
             </w:r>
+          </w:p>
+          <w:p>
+            <w:pPr>
+              <w:rPr>
+                <w:sz w:val="28"/>
+              </w:rPr>
+            </w:pPr>
+            <w:r>
+              <w:rPr>
+                <w:sz w:val="28"/>
+                <w:highlight w:val="yellow"/>
+              </w:rPr>
+              <w:t>Added under Design\Server\ServerCommandProtocol.docx</w:t>
+            </w:r>
+            <w:bookmarkStart w:id="0" w:name="_GoBack"/>
+            <w:bookmarkEnd w:id="0"/>
           </w:p>
         </w:tc>
       </w:tr>
@@ -540,8 +546,6 @@
               </w:rPr>
               <w:t>Database connection</w:t>
             </w:r>
-            <w:bookmarkStart w:id="0" w:name="_GoBack"/>
-            <w:bookmarkEnd w:id="0"/>
           </w:p>
         </w:tc>
       </w:tr>

</xml_diff>